<commit_message>
update document to mention bash script files
</commit_message>
<xml_diff>
--- a/Using GitHub Classroom at KVCC.docx
+++ b/Using GitHub Classroom at KVCC.docx
@@ -77,7 +77,6 @@
         </w:rPr>
         <w:t xml:space="preserve">A software version control program like </w:t>
       </w:r>
-      <w:proofErr w:type="spellStart"/>
       <w:r>
         <w:rPr>
           <w:b/>
@@ -86,7 +85,6 @@
         </w:rPr>
         <w:t>git</w:t>
       </w:r>
-      <w:proofErr w:type="spellEnd"/>
       <w:r>
         <w:rPr>
           <w:color w:val="5A5A5A"/>
@@ -115,21 +113,7 @@
             <w:rStyle w:val="Hyperlink"/>
             <w:shd w:val="clear" w:color="auto" w:fill="FFFFFF"/>
           </w:rPr>
-          <w:t>https://github.com/KVCC-Java/course-info/blob/ma</w:t>
-        </w:r>
-        <w:r>
-          <w:rPr>
-            <w:rStyle w:val="Hyperlink"/>
-            <w:shd w:val="clear" w:color="auto" w:fill="FFFFFF"/>
-          </w:rPr>
-          <w:t>s</w:t>
-        </w:r>
-        <w:r>
-          <w:rPr>
-            <w:rStyle w:val="Hyperlink"/>
-            <w:shd w:val="clear" w:color="auto" w:fill="FFFFFF"/>
-          </w:rPr>
-          <w:t>ter/course-setup.md</w:t>
+          <w:t>https://github.com/KVCC-Java/course-info/blob/master/course-setup.md</w:t>
         </w:r>
       </w:hyperlink>
       <w:r>
@@ -202,16 +186,7 @@
           <w:color w:val="5A5A5A"/>
           <w:shd w:val="clear" w:color="auto" w:fill="FFFFFF"/>
         </w:rPr>
-        <w:t>. To get started, you and each stud</w:t>
-      </w:r>
-      <w:bookmarkStart w:id="0" w:name="_GoBack"/>
-      <w:bookmarkEnd w:id="0"/>
-      <w:r>
-        <w:rPr>
-          <w:color w:val="5A5A5A"/>
-          <w:shd w:val="clear" w:color="auto" w:fill="FFFFFF"/>
-        </w:rPr>
-        <w:t>ent/co-teacher will need to</w:t>
+        <w:t>. To get started, you and each student/co-teacher will need to</w:t>
       </w:r>
       <w:r>
         <w:rPr>
@@ -348,7 +323,6 @@
       </w:r>
     </w:p>
     <w:p>
-      <w:proofErr w:type="gramStart"/>
       <w:r>
         <w:t xml:space="preserve">Next back at your GitHub Classroom </w:t>
       </w:r>
@@ -361,11 +335,7 @@
         </w:r>
       </w:hyperlink>
       <w:r>
-        <w:t xml:space="preserve"> click on “New assignment”.</w:t>
-      </w:r>
-      <w:proofErr w:type="gramEnd"/>
-      <w:r>
-        <w:t xml:space="preserve"> Select if you want the assignment to be an individual or group assignment and fill out the settings for the assignment. Under the “Add your starter code from GitHub” entry, specify the repository for the assignment that you created earlier in this step. Then create the assignment by clicking on the button.</w:t>
+        <w:t xml:space="preserve"> click on “New assignment”. Select if you want the assignment to be an individual or group assignment and fill out the settings for the assignment. Under the “Add your starter code from GitHub” entry, specify the repository for the assignment that you created earlier in this step. Then create the assignment by clicking on the button.</w:t>
       </w:r>
     </w:p>
     <w:p>
@@ -439,7 +409,18 @@
     <w:p>
       <w:r>
         <w:lastRenderedPageBreak/>
-        <w:t>I have created Windows batch files that will clone each student’s work.</w:t>
+        <w:t xml:space="preserve">I have created </w:t>
+      </w:r>
+      <w:r>
+        <w:t xml:space="preserve">windows batch and </w:t>
+      </w:r>
+      <w:bookmarkStart w:id="0" w:name="_GoBack"/>
+      <w:bookmarkEnd w:id="0"/>
+      <w:r>
+        <w:t>bash script</w:t>
+      </w:r>
+      <w:r>
+        <w:t xml:space="preserve"> files that will clone each student’s work.</w:t>
       </w:r>
     </w:p>
     <w:p>

</xml_diff>